<commit_message>
fixed blank form error
</commit_message>
<xml_diff>
--- a/doc/milestone5/data_forms/blank.docx
+++ b/doc/milestone5/data_forms/blank.docx
@@ -5,7 +5,7 @@
     <w:tbl>
       <w:tblPr>
         <w:jc w:val="left"/>
-        <w:tblInd w:type="dxa" w:w="0"/>
+        <w:tblInd w:type="dxa" w:w="-5"/>
         <w:tblBorders>
           <w:top w:color="00000A" w:space="0" w:sz="4" w:val="single"/>
           <w:left w:color="00000A" w:space="0" w:sz="4" w:val="single"/>
@@ -16,15 +16,15 @@
         </w:tblBorders>
         <w:tblCellMar>
           <w:top w:type="dxa" w:w="0"/>
-          <w:left w:type="dxa" w:w="108"/>
+          <w:left w:type="dxa" w:w="103"/>
           <w:bottom w:type="dxa" w:w="0"/>
           <w:right w:type="dxa" w:w="108"/>
         </w:tblCellMar>
       </w:tblPr>
       <w:tblGrid>
         <w:gridCol w:w="3191"/>
-        <w:gridCol w:w="3192"/>
-        <w:gridCol w:w="3192"/>
+        <w:gridCol w:w="3190"/>
+        <w:gridCol w:w="3194"/>
       </w:tblGrid>
       <w:tr>
         <w:trPr>
@@ -39,69 +39,87 @@
               <w:bottom w:color="00000A" w:space="0" w:sz="4" w:val="single"/>
               <w:right w:color="00000A" w:space="0" w:sz="4" w:val="single"/>
             </w:tcBorders>
-            <w:shd w:fill="auto" w:val="clear"/>
-            <w:tcMar>
-              <w:left w:type="dxa" w:w="108"/>
-            </w:tcMar>
-          </w:tcPr>
-          <w:p>
-            <w:pPr>
-              <w:pStyle w:val="style0"/>
-              <w:rPr/>
-            </w:pPr>
-            <w:r>
-              <w:rPr/>
-              <w:t>Participant: Colin and Brandon</w:t>
-            </w:r>
-          </w:p>
-        </w:tc>
-        <w:tc>
-          <w:tcPr>
-            <w:tcW w:type="dxa" w:w="3192"/>
-            <w:tcBorders>
-              <w:top w:color="00000A" w:space="0" w:sz="4" w:val="single"/>
-              <w:left w:color="00000A" w:space="0" w:sz="4" w:val="single"/>
-              <w:bottom w:color="00000A" w:space="0" w:sz="4" w:val="single"/>
-              <w:right w:color="00000A" w:space="0" w:sz="4" w:val="single"/>
-            </w:tcBorders>
-            <w:shd w:fill="auto" w:val="clear"/>
-            <w:tcMar>
-              <w:left w:type="dxa" w:w="108"/>
-            </w:tcMar>
-          </w:tcPr>
-          <w:p>
-            <w:pPr>
-              <w:pStyle w:val="style0"/>
-              <w:rPr/>
-            </w:pPr>
-            <w:r>
-              <w:rPr/>
-              <w:t>Date: May 10, 2014</w:t>
-            </w:r>
-          </w:p>
-        </w:tc>
-        <w:tc>
-          <w:tcPr>
-            <w:tcW w:type="dxa" w:w="3192"/>
-            <w:tcBorders>
-              <w:top w:color="00000A" w:space="0" w:sz="4" w:val="single"/>
-              <w:left w:color="00000A" w:space="0" w:sz="4" w:val="single"/>
-              <w:bottom w:color="00000A" w:space="0" w:sz="4" w:val="single"/>
-              <w:right w:color="00000A" w:space="0" w:sz="4" w:val="single"/>
-            </w:tcBorders>
-            <w:shd w:fill="auto" w:val="clear"/>
-            <w:tcMar>
-              <w:left w:type="dxa" w:w="108"/>
-            </w:tcMar>
-          </w:tcPr>
-          <w:p>
-            <w:pPr>
-              <w:pStyle w:val="style0"/>
-              <w:rPr/>
-            </w:pPr>
-            <w:r>
-              <w:rPr/>
-              <w:t>Time: 4:30 pm</w:t>
+            <w:shd w:fill="FFFFFF" w:val="clear"/>
+            <w:tcMar>
+              <w:left w:type="dxa" w:w="103"/>
+            </w:tcMar>
+          </w:tcPr>
+          <w:p>
+            <w:pPr>
+              <w:pStyle w:val="style0"/>
+              <w:rPr/>
+            </w:pPr>
+            <w:r>
+              <w:rPr/>
+              <w:t xml:space="preserve">Participant: </w:t>
+            </w:r>
+          </w:p>
+          <w:p>
+            <w:pPr>
+              <w:pStyle w:val="style0"/>
+              <w:rPr/>
+            </w:pPr>
+            <w:r>
+              <w:rPr/>
+            </w:r>
+          </w:p>
+          <w:p>
+            <w:pPr>
+              <w:pStyle w:val="style0"/>
+              <w:rPr/>
+            </w:pPr>
+            <w:r>
+              <w:rPr/>
+            </w:r>
+          </w:p>
+        </w:tc>
+        <w:tc>
+          <w:tcPr>
+            <w:tcW w:type="dxa" w:w="3190"/>
+            <w:tcBorders>
+              <w:top w:color="00000A" w:space="0" w:sz="4" w:val="single"/>
+              <w:left w:color="00000A" w:space="0" w:sz="4" w:val="single"/>
+              <w:bottom w:color="00000A" w:space="0" w:sz="4" w:val="single"/>
+              <w:right w:color="00000A" w:space="0" w:sz="4" w:val="single"/>
+            </w:tcBorders>
+            <w:shd w:fill="FFFFFF" w:val="clear"/>
+            <w:tcMar>
+              <w:left w:type="dxa" w:w="103"/>
+            </w:tcMar>
+          </w:tcPr>
+          <w:p>
+            <w:pPr>
+              <w:pStyle w:val="style0"/>
+              <w:rPr/>
+            </w:pPr>
+            <w:r>
+              <w:rPr/>
+              <w:t>Date:</w:t>
+            </w:r>
+          </w:p>
+        </w:tc>
+        <w:tc>
+          <w:tcPr>
+            <w:tcW w:type="dxa" w:w="3194"/>
+            <w:tcBorders>
+              <w:top w:color="00000A" w:space="0" w:sz="4" w:val="single"/>
+              <w:left w:color="00000A" w:space="0" w:sz="4" w:val="single"/>
+              <w:bottom w:color="00000A" w:space="0" w:sz="4" w:val="single"/>
+              <w:right w:color="00000A" w:space="0" w:sz="4" w:val="single"/>
+            </w:tcBorders>
+            <w:shd w:fill="FFFFFF" w:val="clear"/>
+            <w:tcMar>
+              <w:left w:type="dxa" w:w="103"/>
+            </w:tcMar>
+          </w:tcPr>
+          <w:p>
+            <w:pPr>
+              <w:pStyle w:val="style0"/>
+              <w:rPr/>
+            </w:pPr>
+            <w:r>
+              <w:rPr/>
+              <w:t>Time:</w:t>
             </w:r>
           </w:p>
         </w:tc>
@@ -119,9 +137,9 @@
               <w:bottom w:color="00000A" w:space="0" w:sz="4" w:val="single"/>
               <w:right w:color="00000A" w:space="0" w:sz="4" w:val="single"/>
             </w:tcBorders>
-            <w:shd w:fill="auto" w:val="clear"/>
-            <w:tcMar>
-              <w:left w:type="dxa" w:w="108"/>
+            <w:shd w:fill="FFFFFF" w:val="clear"/>
+            <w:tcMar>
+              <w:left w:type="dxa" w:w="103"/>
             </w:tcMar>
           </w:tcPr>
           <w:p>
@@ -141,16 +159,16 @@
         </w:tc>
         <w:tc>
           <w:tcPr>
-            <w:tcW w:type="dxa" w:w="3192"/>
-            <w:tcBorders>
-              <w:top w:color="00000A" w:space="0" w:sz="4" w:val="single"/>
-              <w:left w:color="00000A" w:space="0" w:sz="4" w:val="single"/>
-              <w:bottom w:color="00000A" w:space="0" w:sz="4" w:val="single"/>
-              <w:right w:color="00000A" w:space="0" w:sz="4" w:val="single"/>
-            </w:tcBorders>
-            <w:shd w:fill="auto" w:val="clear"/>
-            <w:tcMar>
-              <w:left w:type="dxa" w:w="108"/>
+            <w:tcW w:type="dxa" w:w="3190"/>
+            <w:tcBorders>
+              <w:top w:color="00000A" w:space="0" w:sz="4" w:val="single"/>
+              <w:left w:color="00000A" w:space="0" w:sz="4" w:val="single"/>
+              <w:bottom w:color="00000A" w:space="0" w:sz="4" w:val="single"/>
+              <w:right w:color="00000A" w:space="0" w:sz="4" w:val="single"/>
+            </w:tcBorders>
+            <w:shd w:fill="FFFFFF" w:val="clear"/>
+            <w:tcMar>
+              <w:left w:type="dxa" w:w="103"/>
             </w:tcMar>
           </w:tcPr>
           <w:p>
@@ -170,16 +188,16 @@
         </w:tc>
         <w:tc>
           <w:tcPr>
-            <w:tcW w:type="dxa" w:w="3192"/>
-            <w:tcBorders>
-              <w:top w:color="00000A" w:space="0" w:sz="4" w:val="single"/>
-              <w:left w:color="00000A" w:space="0" w:sz="4" w:val="single"/>
-              <w:bottom w:color="00000A" w:space="0" w:sz="4" w:val="single"/>
-              <w:right w:color="00000A" w:space="0" w:sz="4" w:val="single"/>
-            </w:tcBorders>
-            <w:shd w:fill="auto" w:val="clear"/>
-            <w:tcMar>
-              <w:left w:type="dxa" w:w="108"/>
+            <w:tcW w:type="dxa" w:w="3194"/>
+            <w:tcBorders>
+              <w:top w:color="00000A" w:space="0" w:sz="4" w:val="single"/>
+              <w:left w:color="00000A" w:space="0" w:sz="4" w:val="single"/>
+              <w:bottom w:color="00000A" w:space="0" w:sz="4" w:val="single"/>
+              <w:right w:color="00000A" w:space="0" w:sz="4" w:val="single"/>
+            </w:tcBorders>
+            <w:shd w:fill="FFFFFF" w:val="clear"/>
+            <w:tcMar>
+              <w:left w:type="dxa" w:w="103"/>
             </w:tcMar>
           </w:tcPr>
           <w:p>
@@ -211,9 +229,9 @@
               <w:bottom w:color="00000A" w:space="0" w:sz="4" w:val="single"/>
               <w:right w:color="00000A" w:space="0" w:sz="4" w:val="single"/>
             </w:tcBorders>
-            <w:shd w:fill="auto" w:val="clear"/>
-            <w:tcMar>
-              <w:left w:type="dxa" w:w="108"/>
+            <w:shd w:fill="FFFFFF" w:val="clear"/>
+            <w:tcMar>
+              <w:left w:type="dxa" w:w="103"/>
             </w:tcMar>
           </w:tcPr>
           <w:p>
@@ -229,16 +247,16 @@
         </w:tc>
         <w:tc>
           <w:tcPr>
-            <w:tcW w:type="dxa" w:w="3192"/>
-            <w:tcBorders>
-              <w:top w:color="00000A" w:space="0" w:sz="4" w:val="single"/>
-              <w:left w:color="00000A" w:space="0" w:sz="4" w:val="single"/>
-              <w:bottom w:color="00000A" w:space="0" w:sz="4" w:val="single"/>
-              <w:right w:color="00000A" w:space="0" w:sz="4" w:val="single"/>
-            </w:tcBorders>
-            <w:shd w:fill="auto" w:val="clear"/>
-            <w:tcMar>
-              <w:left w:type="dxa" w:w="108"/>
+            <w:tcW w:type="dxa" w:w="3190"/>
+            <w:tcBorders>
+              <w:top w:color="00000A" w:space="0" w:sz="4" w:val="single"/>
+              <w:left w:color="00000A" w:space="0" w:sz="4" w:val="single"/>
+              <w:bottom w:color="00000A" w:space="0" w:sz="4" w:val="single"/>
+              <w:right w:color="00000A" w:space="0" w:sz="4" w:val="single"/>
+            </w:tcBorders>
+            <w:shd w:fill="FFFFFF" w:val="clear"/>
+            <w:tcMar>
+              <w:left w:type="dxa" w:w="103"/>
             </w:tcMar>
           </w:tcPr>
           <w:p>
@@ -254,16 +272,16 @@
         </w:tc>
         <w:tc>
           <w:tcPr>
-            <w:tcW w:type="dxa" w:w="3192"/>
-            <w:tcBorders>
-              <w:top w:color="00000A" w:space="0" w:sz="4" w:val="single"/>
-              <w:left w:color="00000A" w:space="0" w:sz="4" w:val="single"/>
-              <w:bottom w:color="00000A" w:space="0" w:sz="4" w:val="single"/>
-              <w:right w:color="00000A" w:space="0" w:sz="4" w:val="single"/>
-            </w:tcBorders>
-            <w:shd w:fill="auto" w:val="clear"/>
-            <w:tcMar>
-              <w:left w:type="dxa" w:w="108"/>
+            <w:tcW w:type="dxa" w:w="3194"/>
+            <w:tcBorders>
+              <w:top w:color="00000A" w:space="0" w:sz="4" w:val="single"/>
+              <w:left w:color="00000A" w:space="0" w:sz="4" w:val="single"/>
+              <w:bottom w:color="00000A" w:space="0" w:sz="4" w:val="single"/>
+              <w:right w:color="00000A" w:space="0" w:sz="4" w:val="single"/>
+            </w:tcBorders>
+            <w:shd w:fill="FFFFFF" w:val="clear"/>
+            <w:tcMar>
+              <w:left w:type="dxa" w:w="103"/>
             </w:tcMar>
           </w:tcPr>
           <w:p>
@@ -335,9 +353,9 @@
               <w:bottom w:color="00000A" w:space="0" w:sz="4" w:val="single"/>
               <w:right w:color="00000A" w:space="0" w:sz="4" w:val="single"/>
             </w:tcBorders>
-            <w:shd w:fill="auto" w:val="clear"/>
-            <w:tcMar>
-              <w:left w:type="dxa" w:w="108"/>
+            <w:shd w:fill="FFFFFF" w:val="clear"/>
+            <w:tcMar>
+              <w:left w:type="dxa" w:w="103"/>
             </w:tcMar>
           </w:tcPr>
           <w:p>
@@ -353,16 +371,16 @@
         </w:tc>
         <w:tc>
           <w:tcPr>
-            <w:tcW w:type="dxa" w:w="3192"/>
-            <w:tcBorders>
-              <w:top w:color="00000A" w:space="0" w:sz="4" w:val="single"/>
-              <w:left w:color="00000A" w:space="0" w:sz="4" w:val="single"/>
-              <w:bottom w:color="00000A" w:space="0" w:sz="4" w:val="single"/>
-              <w:right w:color="00000A" w:space="0" w:sz="4" w:val="single"/>
-            </w:tcBorders>
-            <w:shd w:fill="auto" w:val="clear"/>
-            <w:tcMar>
-              <w:left w:type="dxa" w:w="108"/>
+            <w:tcW w:type="dxa" w:w="3190"/>
+            <w:tcBorders>
+              <w:top w:color="00000A" w:space="0" w:sz="4" w:val="single"/>
+              <w:left w:color="00000A" w:space="0" w:sz="4" w:val="single"/>
+              <w:bottom w:color="00000A" w:space="0" w:sz="4" w:val="single"/>
+              <w:right w:color="00000A" w:space="0" w:sz="4" w:val="single"/>
+            </w:tcBorders>
+            <w:shd w:fill="FFFFFF" w:val="clear"/>
+            <w:tcMar>
+              <w:left w:type="dxa" w:w="103"/>
             </w:tcMar>
           </w:tcPr>
           <w:p>
@@ -378,16 +396,16 @@
         </w:tc>
         <w:tc>
           <w:tcPr>
-            <w:tcW w:type="dxa" w:w="3192"/>
-            <w:tcBorders>
-              <w:top w:color="00000A" w:space="0" w:sz="4" w:val="single"/>
-              <w:left w:color="00000A" w:space="0" w:sz="4" w:val="single"/>
-              <w:bottom w:color="00000A" w:space="0" w:sz="4" w:val="single"/>
-              <w:right w:color="00000A" w:space="0" w:sz="4" w:val="single"/>
-            </w:tcBorders>
-            <w:shd w:fill="auto" w:val="clear"/>
-            <w:tcMar>
-              <w:left w:type="dxa" w:w="108"/>
+            <w:tcW w:type="dxa" w:w="3194"/>
+            <w:tcBorders>
+              <w:top w:color="00000A" w:space="0" w:sz="4" w:val="single"/>
+              <w:left w:color="00000A" w:space="0" w:sz="4" w:val="single"/>
+              <w:bottom w:color="00000A" w:space="0" w:sz="4" w:val="single"/>
+              <w:right w:color="00000A" w:space="0" w:sz="4" w:val="single"/>
+            </w:tcBorders>
+            <w:shd w:fill="FFFFFF" w:val="clear"/>
+            <w:tcMar>
+              <w:left w:type="dxa" w:w="103"/>
             </w:tcMar>
           </w:tcPr>
           <w:p>
@@ -459,9 +477,9 @@
               <w:bottom w:color="00000A" w:space="0" w:sz="4" w:val="single"/>
               <w:right w:color="00000A" w:space="0" w:sz="4" w:val="single"/>
             </w:tcBorders>
-            <w:shd w:fill="auto" w:val="clear"/>
-            <w:tcMar>
-              <w:left w:type="dxa" w:w="108"/>
+            <w:shd w:fill="FFFFFF" w:val="clear"/>
+            <w:tcMar>
+              <w:left w:type="dxa" w:w="103"/>
             </w:tcMar>
           </w:tcPr>
           <w:p>
@@ -477,16 +495,16 @@
         </w:tc>
         <w:tc>
           <w:tcPr>
-            <w:tcW w:type="dxa" w:w="3192"/>
-            <w:tcBorders>
-              <w:top w:color="00000A" w:space="0" w:sz="4" w:val="single"/>
-              <w:left w:color="00000A" w:space="0" w:sz="4" w:val="single"/>
-              <w:bottom w:color="00000A" w:space="0" w:sz="4" w:val="single"/>
-              <w:right w:color="00000A" w:space="0" w:sz="4" w:val="single"/>
-            </w:tcBorders>
-            <w:shd w:fill="auto" w:val="clear"/>
-            <w:tcMar>
-              <w:left w:type="dxa" w:w="108"/>
+            <w:tcW w:type="dxa" w:w="3190"/>
+            <w:tcBorders>
+              <w:top w:color="00000A" w:space="0" w:sz="4" w:val="single"/>
+              <w:left w:color="00000A" w:space="0" w:sz="4" w:val="single"/>
+              <w:bottom w:color="00000A" w:space="0" w:sz="4" w:val="single"/>
+              <w:right w:color="00000A" w:space="0" w:sz="4" w:val="single"/>
+            </w:tcBorders>
+            <w:shd w:fill="FFFFFF" w:val="clear"/>
+            <w:tcMar>
+              <w:left w:type="dxa" w:w="103"/>
             </w:tcMar>
           </w:tcPr>
           <w:p>
@@ -502,16 +520,16 @@
         </w:tc>
         <w:tc>
           <w:tcPr>
-            <w:tcW w:type="dxa" w:w="3192"/>
-            <w:tcBorders>
-              <w:top w:color="00000A" w:space="0" w:sz="4" w:val="single"/>
-              <w:left w:color="00000A" w:space="0" w:sz="4" w:val="single"/>
-              <w:bottom w:color="00000A" w:space="0" w:sz="4" w:val="single"/>
-              <w:right w:color="00000A" w:space="0" w:sz="4" w:val="single"/>
-            </w:tcBorders>
-            <w:shd w:fill="auto" w:val="clear"/>
-            <w:tcMar>
-              <w:left w:type="dxa" w:w="108"/>
+            <w:tcW w:type="dxa" w:w="3194"/>
+            <w:tcBorders>
+              <w:top w:color="00000A" w:space="0" w:sz="4" w:val="single"/>
+              <w:left w:color="00000A" w:space="0" w:sz="4" w:val="single"/>
+              <w:bottom w:color="00000A" w:space="0" w:sz="4" w:val="single"/>
+              <w:right w:color="00000A" w:space="0" w:sz="4" w:val="single"/>
+            </w:tcBorders>
+            <w:shd w:fill="FFFFFF" w:val="clear"/>
+            <w:tcMar>
+              <w:left w:type="dxa" w:w="103"/>
             </w:tcMar>
           </w:tcPr>
           <w:p>
@@ -583,9 +601,9 @@
               <w:bottom w:color="00000A" w:space="0" w:sz="4" w:val="single"/>
               <w:right w:color="00000A" w:space="0" w:sz="4" w:val="single"/>
             </w:tcBorders>
-            <w:shd w:fill="auto" w:val="clear"/>
-            <w:tcMar>
-              <w:left w:type="dxa" w:w="108"/>
+            <w:shd w:fill="FFFFFF" w:val="clear"/>
+            <w:tcMar>
+              <w:left w:type="dxa" w:w="103"/>
             </w:tcMar>
           </w:tcPr>
           <w:p>
@@ -601,16 +619,16 @@
         </w:tc>
         <w:tc>
           <w:tcPr>
-            <w:tcW w:type="dxa" w:w="3192"/>
-            <w:tcBorders>
-              <w:top w:color="00000A" w:space="0" w:sz="4" w:val="single"/>
-              <w:left w:color="00000A" w:space="0" w:sz="4" w:val="single"/>
-              <w:bottom w:color="00000A" w:space="0" w:sz="4" w:val="single"/>
-              <w:right w:color="00000A" w:space="0" w:sz="4" w:val="single"/>
-            </w:tcBorders>
-            <w:shd w:fill="auto" w:val="clear"/>
-            <w:tcMar>
-              <w:left w:type="dxa" w:w="108"/>
+            <w:tcW w:type="dxa" w:w="3190"/>
+            <w:tcBorders>
+              <w:top w:color="00000A" w:space="0" w:sz="4" w:val="single"/>
+              <w:left w:color="00000A" w:space="0" w:sz="4" w:val="single"/>
+              <w:bottom w:color="00000A" w:space="0" w:sz="4" w:val="single"/>
+              <w:right w:color="00000A" w:space="0" w:sz="4" w:val="single"/>
+            </w:tcBorders>
+            <w:shd w:fill="FFFFFF" w:val="clear"/>
+            <w:tcMar>
+              <w:left w:type="dxa" w:w="103"/>
             </w:tcMar>
           </w:tcPr>
           <w:p>
@@ -626,16 +644,16 @@
         </w:tc>
         <w:tc>
           <w:tcPr>
-            <w:tcW w:type="dxa" w:w="3192"/>
-            <w:tcBorders>
-              <w:top w:color="00000A" w:space="0" w:sz="4" w:val="single"/>
-              <w:left w:color="00000A" w:space="0" w:sz="4" w:val="single"/>
-              <w:bottom w:color="00000A" w:space="0" w:sz="4" w:val="single"/>
-              <w:right w:color="00000A" w:space="0" w:sz="4" w:val="single"/>
-            </w:tcBorders>
-            <w:shd w:fill="auto" w:val="clear"/>
-            <w:tcMar>
-              <w:left w:type="dxa" w:w="108"/>
+            <w:tcW w:type="dxa" w:w="3194"/>
+            <w:tcBorders>
+              <w:top w:color="00000A" w:space="0" w:sz="4" w:val="single"/>
+              <w:left w:color="00000A" w:space="0" w:sz="4" w:val="single"/>
+              <w:bottom w:color="00000A" w:space="0" w:sz="4" w:val="single"/>
+              <w:right w:color="00000A" w:space="0" w:sz="4" w:val="single"/>
+            </w:tcBorders>
+            <w:shd w:fill="FFFFFF" w:val="clear"/>
+            <w:tcMar>
+              <w:left w:type="dxa" w:w="103"/>
             </w:tcMar>
           </w:tcPr>
           <w:p>
@@ -707,9 +725,9 @@
               <w:bottom w:color="00000A" w:space="0" w:sz="4" w:val="single"/>
               <w:right w:color="00000A" w:space="0" w:sz="4" w:val="single"/>
             </w:tcBorders>
-            <w:shd w:fill="auto" w:val="clear"/>
-            <w:tcMar>
-              <w:left w:type="dxa" w:w="108"/>
+            <w:shd w:fill="FFFFFF" w:val="clear"/>
+            <w:tcMar>
+              <w:left w:type="dxa" w:w="103"/>
             </w:tcMar>
           </w:tcPr>
           <w:p>
@@ -725,16 +743,16 @@
         </w:tc>
         <w:tc>
           <w:tcPr>
-            <w:tcW w:type="dxa" w:w="3192"/>
-            <w:tcBorders>
-              <w:top w:color="00000A" w:space="0" w:sz="4" w:val="single"/>
-              <w:left w:color="00000A" w:space="0" w:sz="4" w:val="single"/>
-              <w:bottom w:color="00000A" w:space="0" w:sz="4" w:val="single"/>
-              <w:right w:color="00000A" w:space="0" w:sz="4" w:val="single"/>
-            </w:tcBorders>
-            <w:shd w:fill="auto" w:val="clear"/>
-            <w:tcMar>
-              <w:left w:type="dxa" w:w="108"/>
+            <w:tcW w:type="dxa" w:w="3190"/>
+            <w:tcBorders>
+              <w:top w:color="00000A" w:space="0" w:sz="4" w:val="single"/>
+              <w:left w:color="00000A" w:space="0" w:sz="4" w:val="single"/>
+              <w:bottom w:color="00000A" w:space="0" w:sz="4" w:val="single"/>
+              <w:right w:color="00000A" w:space="0" w:sz="4" w:val="single"/>
+            </w:tcBorders>
+            <w:shd w:fill="FFFFFF" w:val="clear"/>
+            <w:tcMar>
+              <w:left w:type="dxa" w:w="103"/>
             </w:tcMar>
           </w:tcPr>
           <w:p>
@@ -750,16 +768,16 @@
         </w:tc>
         <w:tc>
           <w:tcPr>
-            <w:tcW w:type="dxa" w:w="3192"/>
-            <w:tcBorders>
-              <w:top w:color="00000A" w:space="0" w:sz="4" w:val="single"/>
-              <w:left w:color="00000A" w:space="0" w:sz="4" w:val="single"/>
-              <w:bottom w:color="00000A" w:space="0" w:sz="4" w:val="single"/>
-              <w:right w:color="00000A" w:space="0" w:sz="4" w:val="single"/>
-            </w:tcBorders>
-            <w:shd w:fill="auto" w:val="clear"/>
-            <w:tcMar>
-              <w:left w:type="dxa" w:w="108"/>
+            <w:tcW w:type="dxa" w:w="3194"/>
+            <w:tcBorders>
+              <w:top w:color="00000A" w:space="0" w:sz="4" w:val="single"/>
+              <w:left w:color="00000A" w:space="0" w:sz="4" w:val="single"/>
+              <w:bottom w:color="00000A" w:space="0" w:sz="4" w:val="single"/>
+              <w:right w:color="00000A" w:space="0" w:sz="4" w:val="single"/>
+            </w:tcBorders>
+            <w:shd w:fill="FFFFFF" w:val="clear"/>
+            <w:tcMar>
+              <w:left w:type="dxa" w:w="103"/>
             </w:tcMar>
           </w:tcPr>
           <w:p>
@@ -831,9 +849,9 @@
               <w:bottom w:color="00000A" w:space="0" w:sz="4" w:val="single"/>
               <w:right w:color="00000A" w:space="0" w:sz="4" w:val="single"/>
             </w:tcBorders>
-            <w:shd w:fill="auto" w:val="clear"/>
-            <w:tcMar>
-              <w:left w:type="dxa" w:w="108"/>
+            <w:shd w:fill="FFFFFF" w:val="clear"/>
+            <w:tcMar>
+              <w:left w:type="dxa" w:w="103"/>
             </w:tcMar>
           </w:tcPr>
           <w:p>
@@ -849,16 +867,16 @@
         </w:tc>
         <w:tc>
           <w:tcPr>
-            <w:tcW w:type="dxa" w:w="3192"/>
-            <w:tcBorders>
-              <w:top w:color="00000A" w:space="0" w:sz="4" w:val="single"/>
-              <w:left w:color="00000A" w:space="0" w:sz="4" w:val="single"/>
-              <w:bottom w:color="00000A" w:space="0" w:sz="4" w:val="single"/>
-              <w:right w:color="00000A" w:space="0" w:sz="4" w:val="single"/>
-            </w:tcBorders>
-            <w:shd w:fill="auto" w:val="clear"/>
-            <w:tcMar>
-              <w:left w:type="dxa" w:w="108"/>
+            <w:tcW w:type="dxa" w:w="3190"/>
+            <w:tcBorders>
+              <w:top w:color="00000A" w:space="0" w:sz="4" w:val="single"/>
+              <w:left w:color="00000A" w:space="0" w:sz="4" w:val="single"/>
+              <w:bottom w:color="00000A" w:space="0" w:sz="4" w:val="single"/>
+              <w:right w:color="00000A" w:space="0" w:sz="4" w:val="single"/>
+            </w:tcBorders>
+            <w:shd w:fill="FFFFFF" w:val="clear"/>
+            <w:tcMar>
+              <w:left w:type="dxa" w:w="103"/>
             </w:tcMar>
           </w:tcPr>
           <w:p>
@@ -874,16 +892,16 @@
         </w:tc>
         <w:tc>
           <w:tcPr>
-            <w:tcW w:type="dxa" w:w="3192"/>
-            <w:tcBorders>
-              <w:top w:color="00000A" w:space="0" w:sz="4" w:val="single"/>
-              <w:left w:color="00000A" w:space="0" w:sz="4" w:val="single"/>
-              <w:bottom w:color="00000A" w:space="0" w:sz="4" w:val="single"/>
-              <w:right w:color="00000A" w:space="0" w:sz="4" w:val="single"/>
-            </w:tcBorders>
-            <w:shd w:fill="auto" w:val="clear"/>
-            <w:tcMar>
-              <w:left w:type="dxa" w:w="108"/>
+            <w:tcW w:type="dxa" w:w="3194"/>
+            <w:tcBorders>
+              <w:top w:color="00000A" w:space="0" w:sz="4" w:val="single"/>
+              <w:left w:color="00000A" w:space="0" w:sz="4" w:val="single"/>
+              <w:bottom w:color="00000A" w:space="0" w:sz="4" w:val="single"/>
+              <w:right w:color="00000A" w:space="0" w:sz="4" w:val="single"/>
+            </w:tcBorders>
+            <w:shd w:fill="FFFFFF" w:val="clear"/>
+            <w:tcMar>
+              <w:left w:type="dxa" w:w="103"/>
             </w:tcMar>
           </w:tcPr>
           <w:p>
@@ -955,9 +973,9 @@
               <w:bottom w:color="00000A" w:space="0" w:sz="4" w:val="single"/>
               <w:right w:color="00000A" w:space="0" w:sz="4" w:val="single"/>
             </w:tcBorders>
-            <w:shd w:fill="auto" w:val="clear"/>
-            <w:tcMar>
-              <w:left w:type="dxa" w:w="108"/>
+            <w:shd w:fill="FFFFFF" w:val="clear"/>
+            <w:tcMar>
+              <w:left w:type="dxa" w:w="103"/>
             </w:tcMar>
           </w:tcPr>
           <w:p>
@@ -973,16 +991,16 @@
         </w:tc>
         <w:tc>
           <w:tcPr>
-            <w:tcW w:type="dxa" w:w="3192"/>
-            <w:tcBorders>
-              <w:top w:color="00000A" w:space="0" w:sz="4" w:val="single"/>
-              <w:left w:color="00000A" w:space="0" w:sz="4" w:val="single"/>
-              <w:bottom w:color="00000A" w:space="0" w:sz="4" w:val="single"/>
-              <w:right w:color="00000A" w:space="0" w:sz="4" w:val="single"/>
-            </w:tcBorders>
-            <w:shd w:fill="auto" w:val="clear"/>
-            <w:tcMar>
-              <w:left w:type="dxa" w:w="108"/>
+            <w:tcW w:type="dxa" w:w="3190"/>
+            <w:tcBorders>
+              <w:top w:color="00000A" w:space="0" w:sz="4" w:val="single"/>
+              <w:left w:color="00000A" w:space="0" w:sz="4" w:val="single"/>
+              <w:bottom w:color="00000A" w:space="0" w:sz="4" w:val="single"/>
+              <w:right w:color="00000A" w:space="0" w:sz="4" w:val="single"/>
+            </w:tcBorders>
+            <w:shd w:fill="FFFFFF" w:val="clear"/>
+            <w:tcMar>
+              <w:left w:type="dxa" w:w="103"/>
             </w:tcMar>
           </w:tcPr>
           <w:p>
@@ -998,16 +1016,16 @@
         </w:tc>
         <w:tc>
           <w:tcPr>
-            <w:tcW w:type="dxa" w:w="3192"/>
-            <w:tcBorders>
-              <w:top w:color="00000A" w:space="0" w:sz="4" w:val="single"/>
-              <w:left w:color="00000A" w:space="0" w:sz="4" w:val="single"/>
-              <w:bottom w:color="00000A" w:space="0" w:sz="4" w:val="single"/>
-              <w:right w:color="00000A" w:space="0" w:sz="4" w:val="single"/>
-            </w:tcBorders>
-            <w:shd w:fill="auto" w:val="clear"/>
-            <w:tcMar>
-              <w:left w:type="dxa" w:w="108"/>
+            <w:tcW w:type="dxa" w:w="3194"/>
+            <w:tcBorders>
+              <w:top w:color="00000A" w:space="0" w:sz="4" w:val="single"/>
+              <w:left w:color="00000A" w:space="0" w:sz="4" w:val="single"/>
+              <w:bottom w:color="00000A" w:space="0" w:sz="4" w:val="single"/>
+              <w:right w:color="00000A" w:space="0" w:sz="4" w:val="single"/>
+            </w:tcBorders>
+            <w:shd w:fill="FFFFFF" w:val="clear"/>
+            <w:tcMar>
+              <w:left w:type="dxa" w:w="103"/>
             </w:tcMar>
           </w:tcPr>
           <w:p>
@@ -1079,9 +1097,9 @@
               <w:bottom w:color="00000A" w:space="0" w:sz="4" w:val="single"/>
               <w:right w:color="00000A" w:space="0" w:sz="4" w:val="single"/>
             </w:tcBorders>
-            <w:shd w:fill="auto" w:val="clear"/>
-            <w:tcMar>
-              <w:left w:type="dxa" w:w="108"/>
+            <w:shd w:fill="FFFFFF" w:val="clear"/>
+            <w:tcMar>
+              <w:left w:type="dxa" w:w="103"/>
             </w:tcMar>
           </w:tcPr>
           <w:p>
@@ -1097,16 +1115,16 @@
         </w:tc>
         <w:tc>
           <w:tcPr>
-            <w:tcW w:type="dxa" w:w="3192"/>
-            <w:tcBorders>
-              <w:top w:color="00000A" w:space="0" w:sz="4" w:val="single"/>
-              <w:left w:color="00000A" w:space="0" w:sz="4" w:val="single"/>
-              <w:bottom w:color="00000A" w:space="0" w:sz="4" w:val="single"/>
-              <w:right w:color="00000A" w:space="0" w:sz="4" w:val="single"/>
-            </w:tcBorders>
-            <w:shd w:fill="auto" w:val="clear"/>
-            <w:tcMar>
-              <w:left w:type="dxa" w:w="108"/>
+            <w:tcW w:type="dxa" w:w="3190"/>
+            <w:tcBorders>
+              <w:top w:color="00000A" w:space="0" w:sz="4" w:val="single"/>
+              <w:left w:color="00000A" w:space="0" w:sz="4" w:val="single"/>
+              <w:bottom w:color="00000A" w:space="0" w:sz="4" w:val="single"/>
+              <w:right w:color="00000A" w:space="0" w:sz="4" w:val="single"/>
+            </w:tcBorders>
+            <w:shd w:fill="FFFFFF" w:val="clear"/>
+            <w:tcMar>
+              <w:left w:type="dxa" w:w="103"/>
             </w:tcMar>
           </w:tcPr>
           <w:p>
@@ -1122,16 +1140,16 @@
         </w:tc>
         <w:tc>
           <w:tcPr>
-            <w:tcW w:type="dxa" w:w="3192"/>
-            <w:tcBorders>
-              <w:top w:color="00000A" w:space="0" w:sz="4" w:val="single"/>
-              <w:left w:color="00000A" w:space="0" w:sz="4" w:val="single"/>
-              <w:bottom w:color="00000A" w:space="0" w:sz="4" w:val="single"/>
-              <w:right w:color="00000A" w:space="0" w:sz="4" w:val="single"/>
-            </w:tcBorders>
-            <w:shd w:fill="auto" w:val="clear"/>
-            <w:tcMar>
-              <w:left w:type="dxa" w:w="108"/>
+            <w:tcW w:type="dxa" w:w="3194"/>
+            <w:tcBorders>
+              <w:top w:color="00000A" w:space="0" w:sz="4" w:val="single"/>
+              <w:left w:color="00000A" w:space="0" w:sz="4" w:val="single"/>
+              <w:bottom w:color="00000A" w:space="0" w:sz="4" w:val="single"/>
+              <w:right w:color="00000A" w:space="0" w:sz="4" w:val="single"/>
+            </w:tcBorders>
+            <w:shd w:fill="FFFFFF" w:val="clear"/>
+            <w:tcMar>
+              <w:left w:type="dxa" w:w="103"/>
             </w:tcMar>
           </w:tcPr>
           <w:p>
@@ -1203,9 +1221,9 @@
               <w:bottom w:color="00000A" w:space="0" w:sz="4" w:val="single"/>
               <w:right w:color="00000A" w:space="0" w:sz="4" w:val="single"/>
             </w:tcBorders>
-            <w:shd w:fill="auto" w:val="clear"/>
-            <w:tcMar>
-              <w:left w:type="dxa" w:w="108"/>
+            <w:shd w:fill="FFFFFF" w:val="clear"/>
+            <w:tcMar>
+              <w:left w:type="dxa" w:w="103"/>
             </w:tcMar>
           </w:tcPr>
           <w:p>
@@ -1221,16 +1239,16 @@
         </w:tc>
         <w:tc>
           <w:tcPr>
-            <w:tcW w:type="dxa" w:w="3192"/>
-            <w:tcBorders>
-              <w:top w:color="00000A" w:space="0" w:sz="4" w:val="single"/>
-              <w:left w:color="00000A" w:space="0" w:sz="4" w:val="single"/>
-              <w:bottom w:color="00000A" w:space="0" w:sz="4" w:val="single"/>
-              <w:right w:color="00000A" w:space="0" w:sz="4" w:val="single"/>
-            </w:tcBorders>
-            <w:shd w:fill="auto" w:val="clear"/>
-            <w:tcMar>
-              <w:left w:type="dxa" w:w="108"/>
+            <w:tcW w:type="dxa" w:w="3190"/>
+            <w:tcBorders>
+              <w:top w:color="00000A" w:space="0" w:sz="4" w:val="single"/>
+              <w:left w:color="00000A" w:space="0" w:sz="4" w:val="single"/>
+              <w:bottom w:color="00000A" w:space="0" w:sz="4" w:val="single"/>
+              <w:right w:color="00000A" w:space="0" w:sz="4" w:val="single"/>
+            </w:tcBorders>
+            <w:shd w:fill="FFFFFF" w:val="clear"/>
+            <w:tcMar>
+              <w:left w:type="dxa" w:w="103"/>
             </w:tcMar>
           </w:tcPr>
           <w:p>
@@ -1246,16 +1264,16 @@
         </w:tc>
         <w:tc>
           <w:tcPr>
-            <w:tcW w:type="dxa" w:w="3192"/>
-            <w:tcBorders>
-              <w:top w:color="00000A" w:space="0" w:sz="4" w:val="single"/>
-              <w:left w:color="00000A" w:space="0" w:sz="4" w:val="single"/>
-              <w:bottom w:color="00000A" w:space="0" w:sz="4" w:val="single"/>
-              <w:right w:color="00000A" w:space="0" w:sz="4" w:val="single"/>
-            </w:tcBorders>
-            <w:shd w:fill="auto" w:val="clear"/>
-            <w:tcMar>
-              <w:left w:type="dxa" w:w="108"/>
+            <w:tcW w:type="dxa" w:w="3194"/>
+            <w:tcBorders>
+              <w:top w:color="00000A" w:space="0" w:sz="4" w:val="single"/>
+              <w:left w:color="00000A" w:space="0" w:sz="4" w:val="single"/>
+              <w:bottom w:color="00000A" w:space="0" w:sz="4" w:val="single"/>
+              <w:right w:color="00000A" w:space="0" w:sz="4" w:val="single"/>
+            </w:tcBorders>
+            <w:shd w:fill="FFFFFF" w:val="clear"/>
+            <w:tcMar>
+              <w:left w:type="dxa" w:w="103"/>
             </w:tcMar>
           </w:tcPr>
           <w:p>
@@ -1327,9 +1345,9 @@
               <w:bottom w:color="00000A" w:space="0" w:sz="4" w:val="single"/>
               <w:right w:color="00000A" w:space="0" w:sz="4" w:val="single"/>
             </w:tcBorders>
-            <w:shd w:fill="auto" w:val="clear"/>
-            <w:tcMar>
-              <w:left w:type="dxa" w:w="108"/>
+            <w:shd w:fill="FFFFFF" w:val="clear"/>
+            <w:tcMar>
+              <w:left w:type="dxa" w:w="103"/>
             </w:tcMar>
           </w:tcPr>
           <w:p>
@@ -1345,16 +1363,16 @@
         </w:tc>
         <w:tc>
           <w:tcPr>
-            <w:tcW w:type="dxa" w:w="3192"/>
-            <w:tcBorders>
-              <w:top w:color="00000A" w:space="0" w:sz="4" w:val="single"/>
-              <w:left w:color="00000A" w:space="0" w:sz="4" w:val="single"/>
-              <w:bottom w:color="00000A" w:space="0" w:sz="4" w:val="single"/>
-              <w:right w:color="00000A" w:space="0" w:sz="4" w:val="single"/>
-            </w:tcBorders>
-            <w:shd w:fill="auto" w:val="clear"/>
-            <w:tcMar>
-              <w:left w:type="dxa" w:w="108"/>
+            <w:tcW w:type="dxa" w:w="3190"/>
+            <w:tcBorders>
+              <w:top w:color="00000A" w:space="0" w:sz="4" w:val="single"/>
+              <w:left w:color="00000A" w:space="0" w:sz="4" w:val="single"/>
+              <w:bottom w:color="00000A" w:space="0" w:sz="4" w:val="single"/>
+              <w:right w:color="00000A" w:space="0" w:sz="4" w:val="single"/>
+            </w:tcBorders>
+            <w:shd w:fill="FFFFFF" w:val="clear"/>
+            <w:tcMar>
+              <w:left w:type="dxa" w:w="103"/>
             </w:tcMar>
           </w:tcPr>
           <w:p>
@@ -1370,16 +1388,16 @@
         </w:tc>
         <w:tc>
           <w:tcPr>
-            <w:tcW w:type="dxa" w:w="3192"/>
-            <w:tcBorders>
-              <w:top w:color="00000A" w:space="0" w:sz="4" w:val="single"/>
-              <w:left w:color="00000A" w:space="0" w:sz="4" w:val="single"/>
-              <w:bottom w:color="00000A" w:space="0" w:sz="4" w:val="single"/>
-              <w:right w:color="00000A" w:space="0" w:sz="4" w:val="single"/>
-            </w:tcBorders>
-            <w:shd w:fill="auto" w:val="clear"/>
-            <w:tcMar>
-              <w:left w:type="dxa" w:w="108"/>
+            <w:tcW w:type="dxa" w:w="3194"/>
+            <w:tcBorders>
+              <w:top w:color="00000A" w:space="0" w:sz="4" w:val="single"/>
+              <w:left w:color="00000A" w:space="0" w:sz="4" w:val="single"/>
+              <w:bottom w:color="00000A" w:space="0" w:sz="4" w:val="single"/>
+              <w:right w:color="00000A" w:space="0" w:sz="4" w:val="single"/>
+            </w:tcBorders>
+            <w:shd w:fill="FFFFFF" w:val="clear"/>
+            <w:tcMar>
+              <w:left w:type="dxa" w:w="103"/>
             </w:tcMar>
           </w:tcPr>
           <w:p>
@@ -1451,9 +1469,9 @@
               <w:bottom w:color="00000A" w:space="0" w:sz="4" w:val="single"/>
               <w:right w:color="00000A" w:space="0" w:sz="4" w:val="single"/>
             </w:tcBorders>
-            <w:shd w:fill="auto" w:val="clear"/>
-            <w:tcMar>
-              <w:left w:type="dxa" w:w="108"/>
+            <w:shd w:fill="FFFFFF" w:val="clear"/>
+            <w:tcMar>
+              <w:left w:type="dxa" w:w="103"/>
             </w:tcMar>
           </w:tcPr>
           <w:p>
@@ -1469,16 +1487,16 @@
         </w:tc>
         <w:tc>
           <w:tcPr>
-            <w:tcW w:type="dxa" w:w="3192"/>
-            <w:tcBorders>
-              <w:top w:color="00000A" w:space="0" w:sz="4" w:val="single"/>
-              <w:left w:color="00000A" w:space="0" w:sz="4" w:val="single"/>
-              <w:bottom w:color="00000A" w:space="0" w:sz="4" w:val="single"/>
-              <w:right w:color="00000A" w:space="0" w:sz="4" w:val="single"/>
-            </w:tcBorders>
-            <w:shd w:fill="auto" w:val="clear"/>
-            <w:tcMar>
-              <w:left w:type="dxa" w:w="108"/>
+            <w:tcW w:type="dxa" w:w="3190"/>
+            <w:tcBorders>
+              <w:top w:color="00000A" w:space="0" w:sz="4" w:val="single"/>
+              <w:left w:color="00000A" w:space="0" w:sz="4" w:val="single"/>
+              <w:bottom w:color="00000A" w:space="0" w:sz="4" w:val="single"/>
+              <w:right w:color="00000A" w:space="0" w:sz="4" w:val="single"/>
+            </w:tcBorders>
+            <w:shd w:fill="FFFFFF" w:val="clear"/>
+            <w:tcMar>
+              <w:left w:type="dxa" w:w="103"/>
             </w:tcMar>
           </w:tcPr>
           <w:p>
@@ -1494,16 +1512,16 @@
         </w:tc>
         <w:tc>
           <w:tcPr>
-            <w:tcW w:type="dxa" w:w="3192"/>
-            <w:tcBorders>
-              <w:top w:color="00000A" w:space="0" w:sz="4" w:val="single"/>
-              <w:left w:color="00000A" w:space="0" w:sz="4" w:val="single"/>
-              <w:bottom w:color="00000A" w:space="0" w:sz="4" w:val="single"/>
-              <w:right w:color="00000A" w:space="0" w:sz="4" w:val="single"/>
-            </w:tcBorders>
-            <w:shd w:fill="auto" w:val="clear"/>
-            <w:tcMar>
-              <w:left w:type="dxa" w:w="108"/>
+            <w:tcW w:type="dxa" w:w="3194"/>
+            <w:tcBorders>
+              <w:top w:color="00000A" w:space="0" w:sz="4" w:val="single"/>
+              <w:left w:color="00000A" w:space="0" w:sz="4" w:val="single"/>
+              <w:bottom w:color="00000A" w:space="0" w:sz="4" w:val="single"/>
+              <w:right w:color="00000A" w:space="0" w:sz="4" w:val="single"/>
+            </w:tcBorders>
+            <w:shd w:fill="FFFFFF" w:val="clear"/>
+            <w:tcMar>
+              <w:left w:type="dxa" w:w="103"/>
             </w:tcMar>
           </w:tcPr>
           <w:p>
@@ -1575,9 +1593,9 @@
               <w:bottom w:color="00000A" w:space="0" w:sz="4" w:val="single"/>
               <w:right w:color="00000A" w:space="0" w:sz="4" w:val="single"/>
             </w:tcBorders>
-            <w:shd w:fill="auto" w:val="clear"/>
-            <w:tcMar>
-              <w:left w:type="dxa" w:w="108"/>
+            <w:shd w:fill="FFFFFF" w:val="clear"/>
+            <w:tcMar>
+              <w:left w:type="dxa" w:w="103"/>
             </w:tcMar>
           </w:tcPr>
           <w:p>
@@ -1593,16 +1611,16 @@
         </w:tc>
         <w:tc>
           <w:tcPr>
-            <w:tcW w:type="dxa" w:w="3192"/>
-            <w:tcBorders>
-              <w:top w:color="00000A" w:space="0" w:sz="4" w:val="single"/>
-              <w:left w:color="00000A" w:space="0" w:sz="4" w:val="single"/>
-              <w:bottom w:color="00000A" w:space="0" w:sz="4" w:val="single"/>
-              <w:right w:color="00000A" w:space="0" w:sz="4" w:val="single"/>
-            </w:tcBorders>
-            <w:shd w:fill="auto" w:val="clear"/>
-            <w:tcMar>
-              <w:left w:type="dxa" w:w="108"/>
+            <w:tcW w:type="dxa" w:w="3190"/>
+            <w:tcBorders>
+              <w:top w:color="00000A" w:space="0" w:sz="4" w:val="single"/>
+              <w:left w:color="00000A" w:space="0" w:sz="4" w:val="single"/>
+              <w:bottom w:color="00000A" w:space="0" w:sz="4" w:val="single"/>
+              <w:right w:color="00000A" w:space="0" w:sz="4" w:val="single"/>
+            </w:tcBorders>
+            <w:shd w:fill="FFFFFF" w:val="clear"/>
+            <w:tcMar>
+              <w:left w:type="dxa" w:w="103"/>
             </w:tcMar>
           </w:tcPr>
           <w:p>
@@ -1618,16 +1636,16 @@
         </w:tc>
         <w:tc>
           <w:tcPr>
-            <w:tcW w:type="dxa" w:w="3192"/>
-            <w:tcBorders>
-              <w:top w:color="00000A" w:space="0" w:sz="4" w:val="single"/>
-              <w:left w:color="00000A" w:space="0" w:sz="4" w:val="single"/>
-              <w:bottom w:color="00000A" w:space="0" w:sz="4" w:val="single"/>
-              <w:right w:color="00000A" w:space="0" w:sz="4" w:val="single"/>
-            </w:tcBorders>
-            <w:shd w:fill="auto" w:val="clear"/>
-            <w:tcMar>
-              <w:left w:type="dxa" w:w="108"/>
+            <w:tcW w:type="dxa" w:w="3194"/>
+            <w:tcBorders>
+              <w:top w:color="00000A" w:space="0" w:sz="4" w:val="single"/>
+              <w:left w:color="00000A" w:space="0" w:sz="4" w:val="single"/>
+              <w:bottom w:color="00000A" w:space="0" w:sz="4" w:val="single"/>
+              <w:right w:color="00000A" w:space="0" w:sz="4" w:val="single"/>
+            </w:tcBorders>
+            <w:shd w:fill="FFFFFF" w:val="clear"/>
+            <w:tcMar>
+              <w:left w:type="dxa" w:w="103"/>
             </w:tcMar>
           </w:tcPr>
           <w:p>
@@ -1699,9 +1717,9 @@
               <w:bottom w:color="00000A" w:space="0" w:sz="4" w:val="single"/>
               <w:right w:color="00000A" w:space="0" w:sz="4" w:val="single"/>
             </w:tcBorders>
-            <w:shd w:fill="auto" w:val="clear"/>
-            <w:tcMar>
-              <w:left w:type="dxa" w:w="108"/>
+            <w:shd w:fill="FFFFFF" w:val="clear"/>
+            <w:tcMar>
+              <w:left w:type="dxa" w:w="103"/>
             </w:tcMar>
           </w:tcPr>
           <w:p>
@@ -1717,16 +1735,16 @@
         </w:tc>
         <w:tc>
           <w:tcPr>
-            <w:tcW w:type="dxa" w:w="3192"/>
-            <w:tcBorders>
-              <w:top w:color="00000A" w:space="0" w:sz="4" w:val="single"/>
-              <w:left w:color="00000A" w:space="0" w:sz="4" w:val="single"/>
-              <w:bottom w:color="00000A" w:space="0" w:sz="4" w:val="single"/>
-              <w:right w:color="00000A" w:space="0" w:sz="4" w:val="single"/>
-            </w:tcBorders>
-            <w:shd w:fill="auto" w:val="clear"/>
-            <w:tcMar>
-              <w:left w:type="dxa" w:w="108"/>
+            <w:tcW w:type="dxa" w:w="3190"/>
+            <w:tcBorders>
+              <w:top w:color="00000A" w:space="0" w:sz="4" w:val="single"/>
+              <w:left w:color="00000A" w:space="0" w:sz="4" w:val="single"/>
+              <w:bottom w:color="00000A" w:space="0" w:sz="4" w:val="single"/>
+              <w:right w:color="00000A" w:space="0" w:sz="4" w:val="single"/>
+            </w:tcBorders>
+            <w:shd w:fill="FFFFFF" w:val="clear"/>
+            <w:tcMar>
+              <w:left w:type="dxa" w:w="103"/>
             </w:tcMar>
           </w:tcPr>
           <w:p>
@@ -1742,16 +1760,16 @@
         </w:tc>
         <w:tc>
           <w:tcPr>
-            <w:tcW w:type="dxa" w:w="3192"/>
-            <w:tcBorders>
-              <w:top w:color="00000A" w:space="0" w:sz="4" w:val="single"/>
-              <w:left w:color="00000A" w:space="0" w:sz="4" w:val="single"/>
-              <w:bottom w:color="00000A" w:space="0" w:sz="4" w:val="single"/>
-              <w:right w:color="00000A" w:space="0" w:sz="4" w:val="single"/>
-            </w:tcBorders>
-            <w:shd w:fill="auto" w:val="clear"/>
-            <w:tcMar>
-              <w:left w:type="dxa" w:w="108"/>
+            <w:tcW w:type="dxa" w:w="3194"/>
+            <w:tcBorders>
+              <w:top w:color="00000A" w:space="0" w:sz="4" w:val="single"/>
+              <w:left w:color="00000A" w:space="0" w:sz="4" w:val="single"/>
+              <w:bottom w:color="00000A" w:space="0" w:sz="4" w:val="single"/>
+              <w:right w:color="00000A" w:space="0" w:sz="4" w:val="single"/>
+            </w:tcBorders>
+            <w:shd w:fill="FFFFFF" w:val="clear"/>
+            <w:tcMar>
+              <w:left w:type="dxa" w:w="103"/>
             </w:tcMar>
           </w:tcPr>
           <w:p>
@@ -1823,9 +1841,9 @@
               <w:bottom w:color="00000A" w:space="0" w:sz="4" w:val="single"/>
               <w:right w:color="00000A" w:space="0" w:sz="4" w:val="single"/>
             </w:tcBorders>
-            <w:shd w:fill="auto" w:val="clear"/>
-            <w:tcMar>
-              <w:left w:type="dxa" w:w="108"/>
+            <w:shd w:fill="FFFFFF" w:val="clear"/>
+            <w:tcMar>
+              <w:left w:type="dxa" w:w="103"/>
             </w:tcMar>
           </w:tcPr>
           <w:p>
@@ -1841,16 +1859,16 @@
         </w:tc>
         <w:tc>
           <w:tcPr>
-            <w:tcW w:type="dxa" w:w="3192"/>
-            <w:tcBorders>
-              <w:top w:color="00000A" w:space="0" w:sz="4" w:val="single"/>
-              <w:left w:color="00000A" w:space="0" w:sz="4" w:val="single"/>
-              <w:bottom w:color="00000A" w:space="0" w:sz="4" w:val="single"/>
-              <w:right w:color="00000A" w:space="0" w:sz="4" w:val="single"/>
-            </w:tcBorders>
-            <w:shd w:fill="auto" w:val="clear"/>
-            <w:tcMar>
-              <w:left w:type="dxa" w:w="108"/>
+            <w:tcW w:type="dxa" w:w="3190"/>
+            <w:tcBorders>
+              <w:top w:color="00000A" w:space="0" w:sz="4" w:val="single"/>
+              <w:left w:color="00000A" w:space="0" w:sz="4" w:val="single"/>
+              <w:bottom w:color="00000A" w:space="0" w:sz="4" w:val="single"/>
+              <w:right w:color="00000A" w:space="0" w:sz="4" w:val="single"/>
+            </w:tcBorders>
+            <w:shd w:fill="FFFFFF" w:val="clear"/>
+            <w:tcMar>
+              <w:left w:type="dxa" w:w="103"/>
             </w:tcMar>
           </w:tcPr>
           <w:p>
@@ -1866,16 +1884,16 @@
         </w:tc>
         <w:tc>
           <w:tcPr>
-            <w:tcW w:type="dxa" w:w="3192"/>
-            <w:tcBorders>
-              <w:top w:color="00000A" w:space="0" w:sz="4" w:val="single"/>
-              <w:left w:color="00000A" w:space="0" w:sz="4" w:val="single"/>
-              <w:bottom w:color="00000A" w:space="0" w:sz="4" w:val="single"/>
-              <w:right w:color="00000A" w:space="0" w:sz="4" w:val="single"/>
-            </w:tcBorders>
-            <w:shd w:fill="auto" w:val="clear"/>
-            <w:tcMar>
-              <w:left w:type="dxa" w:w="108"/>
+            <w:tcW w:type="dxa" w:w="3194"/>
+            <w:tcBorders>
+              <w:top w:color="00000A" w:space="0" w:sz="4" w:val="single"/>
+              <w:left w:color="00000A" w:space="0" w:sz="4" w:val="single"/>
+              <w:bottom w:color="00000A" w:space="0" w:sz="4" w:val="single"/>
+              <w:right w:color="00000A" w:space="0" w:sz="4" w:val="single"/>
+            </w:tcBorders>
+            <w:shd w:fill="FFFFFF" w:val="clear"/>
+            <w:tcMar>
+              <w:left w:type="dxa" w:w="103"/>
             </w:tcMar>
           </w:tcPr>
           <w:p>
@@ -1947,9 +1965,9 @@
               <w:bottom w:color="00000A" w:space="0" w:sz="4" w:val="single"/>
               <w:right w:color="00000A" w:space="0" w:sz="4" w:val="single"/>
             </w:tcBorders>
-            <w:shd w:fill="auto" w:val="clear"/>
-            <w:tcMar>
-              <w:left w:type="dxa" w:w="108"/>
+            <w:shd w:fill="FFFFFF" w:val="clear"/>
+            <w:tcMar>
+              <w:left w:type="dxa" w:w="103"/>
             </w:tcMar>
           </w:tcPr>
           <w:p>
@@ -1965,16 +1983,16 @@
         </w:tc>
         <w:tc>
           <w:tcPr>
-            <w:tcW w:type="dxa" w:w="3192"/>
-            <w:tcBorders>
-              <w:top w:color="00000A" w:space="0" w:sz="4" w:val="single"/>
-              <w:left w:color="00000A" w:space="0" w:sz="4" w:val="single"/>
-              <w:bottom w:color="00000A" w:space="0" w:sz="4" w:val="single"/>
-              <w:right w:color="00000A" w:space="0" w:sz="4" w:val="single"/>
-            </w:tcBorders>
-            <w:shd w:fill="auto" w:val="clear"/>
-            <w:tcMar>
-              <w:left w:type="dxa" w:w="108"/>
+            <w:tcW w:type="dxa" w:w="3190"/>
+            <w:tcBorders>
+              <w:top w:color="00000A" w:space="0" w:sz="4" w:val="single"/>
+              <w:left w:color="00000A" w:space="0" w:sz="4" w:val="single"/>
+              <w:bottom w:color="00000A" w:space="0" w:sz="4" w:val="single"/>
+              <w:right w:color="00000A" w:space="0" w:sz="4" w:val="single"/>
+            </w:tcBorders>
+            <w:shd w:fill="FFFFFF" w:val="clear"/>
+            <w:tcMar>
+              <w:left w:type="dxa" w:w="103"/>
             </w:tcMar>
           </w:tcPr>
           <w:p>
@@ -1990,16 +2008,16 @@
         </w:tc>
         <w:tc>
           <w:tcPr>
-            <w:tcW w:type="dxa" w:w="3192"/>
-            <w:tcBorders>
-              <w:top w:color="00000A" w:space="0" w:sz="4" w:val="single"/>
-              <w:left w:color="00000A" w:space="0" w:sz="4" w:val="single"/>
-              <w:bottom w:color="00000A" w:space="0" w:sz="4" w:val="single"/>
-              <w:right w:color="00000A" w:space="0" w:sz="4" w:val="single"/>
-            </w:tcBorders>
-            <w:shd w:fill="auto" w:val="clear"/>
-            <w:tcMar>
-              <w:left w:type="dxa" w:w="108"/>
+            <w:tcW w:type="dxa" w:w="3194"/>
+            <w:tcBorders>
+              <w:top w:color="00000A" w:space="0" w:sz="4" w:val="single"/>
+              <w:left w:color="00000A" w:space="0" w:sz="4" w:val="single"/>
+              <w:bottom w:color="00000A" w:space="0" w:sz="4" w:val="single"/>
+              <w:right w:color="00000A" w:space="0" w:sz="4" w:val="single"/>
+            </w:tcBorders>
+            <w:shd w:fill="FFFFFF" w:val="clear"/>
+            <w:tcMar>
+              <w:left w:type="dxa" w:w="103"/>
             </w:tcMar>
           </w:tcPr>
           <w:p>
@@ -2074,9 +2092,9 @@
               <w:bottom w:color="00000A" w:space="0" w:sz="4" w:val="single"/>
               <w:right w:color="00000A" w:space="0" w:sz="4" w:val="single"/>
             </w:tcBorders>
-            <w:shd w:fill="auto" w:val="clear"/>
-            <w:tcMar>
-              <w:left w:type="dxa" w:w="108"/>
+            <w:shd w:fill="FFFFFF" w:val="clear"/>
+            <w:tcMar>
+              <w:left w:type="dxa" w:w="103"/>
             </w:tcMar>
           </w:tcPr>
           <w:p>
@@ -2092,16 +2110,16 @@
         </w:tc>
         <w:tc>
           <w:tcPr>
-            <w:tcW w:type="dxa" w:w="3192"/>
+            <w:tcW w:type="dxa" w:w="3190"/>
             <w:tcBorders>
               <w:top w:val="nil"/>
               <w:left w:color="00000A" w:space="0" w:sz="4" w:val="single"/>
               <w:bottom w:color="00000A" w:space="0" w:sz="4" w:val="single"/>
               <w:right w:color="00000A" w:space="0" w:sz="4" w:val="single"/>
             </w:tcBorders>
-            <w:shd w:fill="auto" w:val="clear"/>
-            <w:tcMar>
-              <w:left w:type="dxa" w:w="108"/>
+            <w:shd w:fill="FFFFFF" w:val="clear"/>
+            <w:tcMar>
+              <w:left w:type="dxa" w:w="103"/>
             </w:tcMar>
           </w:tcPr>
           <w:p>
@@ -2117,16 +2135,16 @@
         </w:tc>
         <w:tc>
           <w:tcPr>
-            <w:tcW w:type="dxa" w:w="3192"/>
+            <w:tcW w:type="dxa" w:w="3194"/>
             <w:tcBorders>
               <w:top w:val="nil"/>
               <w:left w:color="00000A" w:space="0" w:sz="4" w:val="single"/>
               <w:bottom w:color="00000A" w:space="0" w:sz="4" w:val="single"/>
               <w:right w:color="00000A" w:space="0" w:sz="4" w:val="single"/>
             </w:tcBorders>
-            <w:shd w:fill="auto" w:val="clear"/>
-            <w:tcMar>
-              <w:left w:type="dxa" w:w="108"/>
+            <w:shd w:fill="FFFFFF" w:val="clear"/>
+            <w:tcMar>
+              <w:left w:type="dxa" w:w="103"/>
             </w:tcMar>
           </w:tcPr>
           <w:p>
@@ -2201,9 +2219,9 @@
               <w:bottom w:color="00000A" w:space="0" w:sz="4" w:val="single"/>
               <w:right w:color="00000A" w:space="0" w:sz="4" w:val="single"/>
             </w:tcBorders>
-            <w:shd w:fill="auto" w:val="clear"/>
-            <w:tcMar>
-              <w:left w:type="dxa" w:w="108"/>
+            <w:shd w:fill="FFFFFF" w:val="clear"/>
+            <w:tcMar>
+              <w:left w:type="dxa" w:w="103"/>
             </w:tcMar>
           </w:tcPr>
           <w:p>
@@ -2219,16 +2237,16 @@
         </w:tc>
         <w:tc>
           <w:tcPr>
-            <w:tcW w:type="dxa" w:w="3192"/>
+            <w:tcW w:type="dxa" w:w="3190"/>
             <w:tcBorders>
               <w:top w:val="nil"/>
               <w:left w:color="00000A" w:space="0" w:sz="4" w:val="single"/>
               <w:bottom w:color="00000A" w:space="0" w:sz="4" w:val="single"/>
               <w:right w:color="00000A" w:space="0" w:sz="4" w:val="single"/>
             </w:tcBorders>
-            <w:shd w:fill="auto" w:val="clear"/>
-            <w:tcMar>
-              <w:left w:type="dxa" w:w="108"/>
+            <w:shd w:fill="FFFFFF" w:val="clear"/>
+            <w:tcMar>
+              <w:left w:type="dxa" w:w="103"/>
             </w:tcMar>
           </w:tcPr>
           <w:p>
@@ -2244,16 +2262,16 @@
         </w:tc>
         <w:tc>
           <w:tcPr>
-            <w:tcW w:type="dxa" w:w="3192"/>
+            <w:tcW w:type="dxa" w:w="3194"/>
             <w:tcBorders>
               <w:top w:val="nil"/>
               <w:left w:color="00000A" w:space="0" w:sz="4" w:val="single"/>
               <w:bottom w:color="00000A" w:space="0" w:sz="4" w:val="single"/>
               <w:right w:color="00000A" w:space="0" w:sz="4" w:val="single"/>
             </w:tcBorders>
-            <w:shd w:fill="auto" w:val="clear"/>
-            <w:tcMar>
-              <w:left w:type="dxa" w:w="108"/>
+            <w:shd w:fill="FFFFFF" w:val="clear"/>
+            <w:tcMar>
+              <w:left w:type="dxa" w:w="103"/>
             </w:tcMar>
           </w:tcPr>
           <w:p>
@@ -2328,9 +2346,9 @@
               <w:bottom w:color="00000A" w:space="0" w:sz="4" w:val="single"/>
               <w:right w:color="00000A" w:space="0" w:sz="4" w:val="single"/>
             </w:tcBorders>
-            <w:shd w:fill="auto" w:val="clear"/>
-            <w:tcMar>
-              <w:left w:type="dxa" w:w="108"/>
+            <w:shd w:fill="FFFFFF" w:val="clear"/>
+            <w:tcMar>
+              <w:left w:type="dxa" w:w="103"/>
             </w:tcMar>
           </w:tcPr>
           <w:p>
@@ -2346,16 +2364,16 @@
         </w:tc>
         <w:tc>
           <w:tcPr>
-            <w:tcW w:type="dxa" w:w="3192"/>
+            <w:tcW w:type="dxa" w:w="3190"/>
             <w:tcBorders>
               <w:top w:val="nil"/>
               <w:left w:color="00000A" w:space="0" w:sz="4" w:val="single"/>
               <w:bottom w:color="00000A" w:space="0" w:sz="4" w:val="single"/>
               <w:right w:color="00000A" w:space="0" w:sz="4" w:val="single"/>
             </w:tcBorders>
-            <w:shd w:fill="auto" w:val="clear"/>
-            <w:tcMar>
-              <w:left w:type="dxa" w:w="108"/>
+            <w:shd w:fill="FFFFFF" w:val="clear"/>
+            <w:tcMar>
+              <w:left w:type="dxa" w:w="103"/>
             </w:tcMar>
           </w:tcPr>
           <w:p>
@@ -2371,16 +2389,16 @@
         </w:tc>
         <w:tc>
           <w:tcPr>
-            <w:tcW w:type="dxa" w:w="3192"/>
+            <w:tcW w:type="dxa" w:w="3194"/>
             <w:tcBorders>
               <w:top w:val="nil"/>
               <w:left w:color="00000A" w:space="0" w:sz="4" w:val="single"/>
               <w:bottom w:color="00000A" w:space="0" w:sz="4" w:val="single"/>
               <w:right w:color="00000A" w:space="0" w:sz="4" w:val="single"/>
             </w:tcBorders>
-            <w:shd w:fill="auto" w:val="clear"/>
-            <w:tcMar>
-              <w:left w:type="dxa" w:w="108"/>
+            <w:shd w:fill="FFFFFF" w:val="clear"/>
+            <w:tcMar>
+              <w:left w:type="dxa" w:w="103"/>
             </w:tcMar>
           </w:tcPr>
           <w:p>
@@ -2455,9 +2473,9 @@
               <w:bottom w:color="00000A" w:space="0" w:sz="4" w:val="single"/>
               <w:right w:color="00000A" w:space="0" w:sz="4" w:val="single"/>
             </w:tcBorders>
-            <w:shd w:fill="auto" w:val="clear"/>
-            <w:tcMar>
-              <w:left w:type="dxa" w:w="108"/>
+            <w:shd w:fill="FFFFFF" w:val="clear"/>
+            <w:tcMar>
+              <w:left w:type="dxa" w:w="103"/>
             </w:tcMar>
           </w:tcPr>
           <w:p>
@@ -2473,16 +2491,16 @@
         </w:tc>
         <w:tc>
           <w:tcPr>
-            <w:tcW w:type="dxa" w:w="3192"/>
+            <w:tcW w:type="dxa" w:w="3190"/>
             <w:tcBorders>
               <w:top w:val="nil"/>
               <w:left w:color="00000A" w:space="0" w:sz="4" w:val="single"/>
               <w:bottom w:color="00000A" w:space="0" w:sz="4" w:val="single"/>
               <w:right w:color="00000A" w:space="0" w:sz="4" w:val="single"/>
             </w:tcBorders>
-            <w:shd w:fill="auto" w:val="clear"/>
-            <w:tcMar>
-              <w:left w:type="dxa" w:w="108"/>
+            <w:shd w:fill="FFFFFF" w:val="clear"/>
+            <w:tcMar>
+              <w:left w:type="dxa" w:w="103"/>
             </w:tcMar>
           </w:tcPr>
           <w:p>
@@ -2498,16 +2516,16 @@
         </w:tc>
         <w:tc>
           <w:tcPr>
-            <w:tcW w:type="dxa" w:w="3192"/>
+            <w:tcW w:type="dxa" w:w="3194"/>
             <w:tcBorders>
               <w:top w:val="nil"/>
               <w:left w:color="00000A" w:space="0" w:sz="4" w:val="single"/>
               <w:bottom w:color="00000A" w:space="0" w:sz="4" w:val="single"/>
               <w:right w:color="00000A" w:space="0" w:sz="4" w:val="single"/>
             </w:tcBorders>
-            <w:shd w:fill="auto" w:val="clear"/>
-            <w:tcMar>
-              <w:left w:type="dxa" w:w="108"/>
+            <w:shd w:fill="FFFFFF" w:val="clear"/>
+            <w:tcMar>
+              <w:left w:type="dxa" w:w="103"/>
             </w:tcMar>
           </w:tcPr>
           <w:p>
@@ -2582,9 +2600,9 @@
               <w:bottom w:color="00000A" w:space="0" w:sz="4" w:val="single"/>
               <w:right w:color="00000A" w:space="0" w:sz="4" w:val="single"/>
             </w:tcBorders>
-            <w:shd w:fill="auto" w:val="clear"/>
-            <w:tcMar>
-              <w:left w:type="dxa" w:w="108"/>
+            <w:shd w:fill="FFFFFF" w:val="clear"/>
+            <w:tcMar>
+              <w:left w:type="dxa" w:w="103"/>
             </w:tcMar>
           </w:tcPr>
           <w:p>
@@ -2600,16 +2618,16 @@
         </w:tc>
         <w:tc>
           <w:tcPr>
-            <w:tcW w:type="dxa" w:w="3192"/>
+            <w:tcW w:type="dxa" w:w="3190"/>
             <w:tcBorders>
               <w:top w:val="nil"/>
               <w:left w:color="00000A" w:space="0" w:sz="4" w:val="single"/>
               <w:bottom w:color="00000A" w:space="0" w:sz="4" w:val="single"/>
               <w:right w:color="00000A" w:space="0" w:sz="4" w:val="single"/>
             </w:tcBorders>
-            <w:shd w:fill="auto" w:val="clear"/>
-            <w:tcMar>
-              <w:left w:type="dxa" w:w="108"/>
+            <w:shd w:fill="FFFFFF" w:val="clear"/>
+            <w:tcMar>
+              <w:left w:type="dxa" w:w="103"/>
             </w:tcMar>
           </w:tcPr>
           <w:p>
@@ -2625,16 +2643,16 @@
         </w:tc>
         <w:tc>
           <w:tcPr>
-            <w:tcW w:type="dxa" w:w="3192"/>
+            <w:tcW w:type="dxa" w:w="3194"/>
             <w:tcBorders>
               <w:top w:val="nil"/>
               <w:left w:color="00000A" w:space="0" w:sz="4" w:val="single"/>
               <w:bottom w:color="00000A" w:space="0" w:sz="4" w:val="single"/>
               <w:right w:color="00000A" w:space="0" w:sz="4" w:val="single"/>
             </w:tcBorders>
-            <w:shd w:fill="auto" w:val="clear"/>
-            <w:tcMar>
-              <w:left w:type="dxa" w:w="108"/>
+            <w:shd w:fill="FFFFFF" w:val="clear"/>
+            <w:tcMar>
+              <w:left w:type="dxa" w:w="103"/>
             </w:tcMar>
           </w:tcPr>
           <w:p>
@@ -2713,7 +2731,7 @@
       <w:pgNumType w:fmt="decimal"/>
       <w:formProt w:val="false"/>
       <w:textDirection w:val="lrTb"/>
-      <w:docGrid w:charSpace="4096" w:linePitch="360" w:type="default"/>
+      <w:docGrid w:charSpace="8192" w:linePitch="360" w:type="default"/>
     </w:sectPr>
   </w:body>
 </w:document>
@@ -2730,7 +2748,7 @@
     </w:pPr>
     <w:rPr>
       <w:rFonts w:ascii="Calibri" w:cs="" w:eastAsia="DejaVu Sans" w:hAnsi="Calibri"/>
-      <w:color w:val="auto"/>
+      <w:color w:val="00000A"/>
       <w:sz w:val="22"/>
       <w:szCs w:val="22"/>
       <w:lang w:bidi="ar-SA" w:eastAsia="en-US" w:val="en-US"/>

</xml_diff>